<commit_message>
last insurance check Price list discrepancy analysis
</commit_message>
<xml_diff>
--- a/Insurance-Check.docx
+++ b/Insurance-Check.docx
@@ -46,7 +46,7 @@
         <w:t xml:space="preserve"> </w:t>
       </w:r>
       <w:r>
-        <w:t xml:space="preserve">2172</w:t>
+        <w:t xml:space="preserve">2173</w:t>
       </w:r>
     </w:p>
     <w:p>
@@ -65,7 +65,7 @@
         <w:pStyle w:val="BodyText"/>
       </w:pPr>
       <w:r>
-        <w:t xml:space="preserve">The Total number of Active employees with files at the HQ is 2067 or 95.17 % of the total.</w:t>
+        <w:t xml:space="preserve">The Total number of Active employees with files at the HQ is 2069 or 95.21 % of the total.</w:t>
       </w:r>
     </w:p>
     <w:p>
@@ -73,7 +73,7 @@
         <w:pStyle w:val="BodyText"/>
       </w:pPr>
       <w:r>
-        <w:t xml:space="preserve">Therefore the number of employees who have not submitted any files is 105 or 0.05 % of the total.</w:t>
+        <w:t xml:space="preserve">Therefore the number of employees who have not submitted any files is 104 or 0.05 % of the total.</w:t>
       </w:r>
     </w:p>
     <w:p>
@@ -177,7 +177,7 @@
               <w:jc w:val="right"/>
             </w:pPr>
             <w:r>
-              <w:t xml:space="preserve">2.8</w:t>
+              <w:t xml:space="preserve">2.80</w:t>
             </w:r>
           </w:p>
         </w:tc>
@@ -201,18 +201,18 @@
               <w:jc w:val="right"/>
             </w:pPr>
             <w:r>
-              <w:t xml:space="preserve">7</w:t>
-            </w:r>
-          </w:p>
-        </w:tc>
-        <w:tc>
-          <w:p>
-            <w:pPr>
-              <w:pStyle w:val="Compact"/>
-              <w:jc w:val="right"/>
-            </w:pPr>
-            <w:r>
-              <w:t xml:space="preserve">1.1</w:t>
+              <w:t xml:space="preserve">6</w:t>
+            </w:r>
+          </w:p>
+        </w:tc>
+        <w:tc>
+          <w:p>
+            <w:pPr>
+              <w:pStyle w:val="Compact"/>
+              <w:jc w:val="right"/>
+            </w:pPr>
+            <w:r>
+              <w:t xml:space="preserve">0.95</w:t>
             </w:r>
           </w:p>
         </w:tc>
@@ -247,7 +247,7 @@
               <w:jc w:val="right"/>
             </w:pPr>
             <w:r>
-              <w:t xml:space="preserve">0.0</w:t>
+              <w:t xml:space="preserve">0.00</w:t>
             </w:r>
           </w:p>
         </w:tc>
@@ -282,7 +282,7 @@
               <w:jc w:val="right"/>
             </w:pPr>
             <w:r>
-              <w:t xml:space="preserve">5.4</w:t>
+              <w:t xml:space="preserve">5.38</w:t>
             </w:r>
           </w:p>
         </w:tc>
@@ -317,7 +317,7 @@
               <w:jc w:val="right"/>
             </w:pPr>
             <w:r>
-              <w:t xml:space="preserve">2.8</w:t>
+              <w:t xml:space="preserve">2.75</w:t>
             </w:r>
           </w:p>
         </w:tc>
@@ -352,7 +352,7 @@
               <w:jc w:val="right"/>
             </w:pPr>
             <w:r>
-              <w:t xml:space="preserve">98.5</w:t>
+              <w:t xml:space="preserve">98.53</w:t>
             </w:r>
           </w:p>
         </w:tc>
@@ -1059,30 +1059,6 @@
               <w:jc w:val="left"/>
             </w:pPr>
             <w:r>
-              <w:t xml:space="preserve">BAP0335</w:t>
-            </w:r>
-          </w:p>
-        </w:tc>
-        <w:tc>
-          <w:p>
-            <w:pPr>
-              <w:pStyle w:val="Compact"/>
-              <w:jc w:val="left"/>
-            </w:pPr>
-            <w:r>
-              <w:t xml:space="preserve">خضر حسن مختار</w:t>
-            </w:r>
-          </w:p>
-        </w:tc>
-      </w:tr>
-      <w:tr>
-        <w:tc>
-          <w:p>
-            <w:pPr>
-              <w:pStyle w:val="Compact"/>
-              <w:jc w:val="left"/>
-            </w:pPr>
-            <w:r>
               <w:t xml:space="preserve">BAP0381</w:t>
             </w:r>
           </w:p>
@@ -1569,7 +1545,7 @@
         <w:pStyle w:val="BodyText"/>
       </w:pPr>
       <w:r>
-        <w:t xml:space="preserve">The total number of employees whose names were recieved from Al Mutakhasisa is 1996 or 91.9 % of the total.</w:t>
+        <w:t xml:space="preserve">The total number of employees whose names were recieved from Al Mutakhasisa is 1999 or 91.99 % of the total.</w:t>
       </w:r>
     </w:p>
     <w:p>
@@ -1662,18 +1638,18 @@
               <w:jc w:val="right"/>
             </w:pPr>
             <w:r>
-              <w:t xml:space="preserve">771</w:t>
-            </w:r>
-          </w:p>
-        </w:tc>
-        <w:tc>
-          <w:p>
-            <w:pPr>
-              <w:pStyle w:val="Compact"/>
-              <w:jc w:val="right"/>
-            </w:pPr>
-            <w:r>
-              <w:t xml:space="preserve">93.9</w:t>
+              <w:t xml:space="preserve">772</w:t>
+            </w:r>
+          </w:p>
+        </w:tc>
+        <w:tc>
+          <w:p>
+            <w:pPr>
+              <w:pStyle w:val="Compact"/>
+              <w:jc w:val="right"/>
+            </w:pPr>
+            <w:r>
+              <w:t xml:space="preserve">94.0</w:t>
             </w:r>
           </w:p>
         </w:tc>
@@ -1697,18 +1673,18 @@
               <w:jc w:val="right"/>
             </w:pPr>
             <w:r>
-              <w:t xml:space="preserve">604</w:t>
-            </w:r>
-          </w:p>
-        </w:tc>
-        <w:tc>
-          <w:p>
-            <w:pPr>
-              <w:pStyle w:val="Compact"/>
-              <w:jc w:val="right"/>
-            </w:pPr>
-            <w:r>
-              <w:t xml:space="preserve">96.2</w:t>
+              <w:t xml:space="preserve">606</w:t>
+            </w:r>
+          </w:p>
+        </w:tc>
+        <w:tc>
+          <w:p>
+            <w:pPr>
+              <w:pStyle w:val="Compact"/>
+              <w:jc w:val="right"/>
+            </w:pPr>
+            <w:r>
+              <w:t xml:space="preserve">96.3</w:t>
             </w:r>
           </w:p>
         </w:tc>
@@ -2167,7 +2143,7 @@
               <w:jc w:val="right"/>
             </w:pPr>
             <w:r>
-              <w:t xml:space="preserve">94</w:t>
+              <w:t xml:space="preserve">95</w:t>
             </w:r>
           </w:p>
         </w:tc>
@@ -2311,7 +2287,7 @@
               <w:jc w:val="right"/>
             </w:pPr>
             <w:r>
-              <w:t xml:space="preserve">21</w:t>
+              <w:t xml:space="preserve">23</w:t>
             </w:r>
           </w:p>
         </w:tc>
@@ -2333,7 +2309,7 @@
         <w:pStyle w:val="BodyText"/>
       </w:pPr>
       <w:r>
-        <w:t xml:space="preserve">The total number of employees whose names were sent by us; excluding the untracked first batch, 1305 or 60.1 % of the total.</w:t>
+        <w:t xml:space="preserve">The total number of employees whose names were sent by us; excluding the untracked first batch, 1309 or 60.24 % of the total.</w:t>
       </w:r>
     </w:p>
     <w:p>
@@ -2461,7 +2437,7 @@
               <w:jc w:val="right"/>
             </w:pPr>
             <w:r>
-              <w:t xml:space="preserve">309</w:t>
+              <w:t xml:space="preserve">310</w:t>
             </w:r>
           </w:p>
         </w:tc>
@@ -2496,7 +2472,7 @@
               <w:jc w:val="right"/>
             </w:pPr>
             <w:r>
-              <w:t xml:space="preserve">229</w:t>
+              <w:t xml:space="preserve">232</w:t>
             </w:r>
           </w:p>
         </w:tc>
@@ -2896,6 +2872,30 @@
               <w:jc w:val="left"/>
             </w:pPr>
             <w:r>
+              <w:t xml:space="preserve">19</w:t>
+            </w:r>
+          </w:p>
+        </w:tc>
+        <w:tc>
+          <w:p>
+            <w:pPr>
+              <w:pStyle w:val="Compact"/>
+              <w:jc w:val="right"/>
+            </w:pPr>
+            <w:r>
+              <w:t xml:space="preserve">3</w:t>
+            </w:r>
+          </w:p>
+        </w:tc>
+      </w:tr>
+      <w:tr>
+        <w:tc>
+          <w:p>
+            <w:pPr>
+              <w:pStyle w:val="Compact"/>
+              <w:jc w:val="left"/>
+            </w:pPr>
+            <w:r>
               <w:t xml:space="preserve">2</w:t>
             </w:r>
           </w:p>
@@ -2955,7 +2955,7 @@
               <w:jc w:val="right"/>
             </w:pPr>
             <w:r>
-              <w:t xml:space="preserve">102</w:t>
+              <w:t xml:space="preserve">103</w:t>
             </w:r>
           </w:p>
         </w:tc>
@@ -3131,7 +3131,7 @@
         <w:pStyle w:val="BodyText"/>
       </w:pPr>
       <w:r>
-        <w:t xml:space="preserve">The total number of employees who have files but don’t appear on any list is 57 or 2.62 % of the total.</w:t>
+        <w:t xml:space="preserve">The total number of employees who have files but don’t appear on any list is 56 or 2.58 % of the total.</w:t>
       </w:r>
     </w:p>
     <w:p>
@@ -3294,18 +3294,18 @@
               <w:jc w:val="right"/>
             </w:pPr>
             <w:r>
-              <w:t xml:space="preserve">11</w:t>
-            </w:r>
-          </w:p>
-        </w:tc>
-        <w:tc>
-          <w:p>
-            <w:pPr>
-              <w:pStyle w:val="Compact"/>
-              <w:jc w:val="right"/>
-            </w:pPr>
-            <w:r>
-              <w:t xml:space="preserve">2.4</w:t>
+              <w:t xml:space="preserve">10</w:t>
+            </w:r>
+          </w:p>
+        </w:tc>
+        <w:tc>
+          <w:p>
+            <w:pPr>
+              <w:pStyle w:val="Compact"/>
+              <w:jc w:val="right"/>
+            </w:pPr>
+            <w:r>
+              <w:t xml:space="preserve">2.2</w:t>
             </w:r>
           </w:p>
         </w:tc>
@@ -4261,6 +4261,30 @@
               <w:jc w:val="left"/>
             </w:pPr>
             <w:r>
+              <w:t xml:space="preserve">BAP0335</w:t>
+            </w:r>
+          </w:p>
+        </w:tc>
+        <w:tc>
+          <w:p>
+            <w:pPr>
+              <w:pStyle w:val="Compact"/>
+              <w:jc w:val="left"/>
+            </w:pPr>
+            <w:r>
+              <w:t xml:space="preserve">خضر حسن مختار</w:t>
+            </w:r>
+          </w:p>
+        </w:tc>
+      </w:tr>
+      <w:tr>
+        <w:tc>
+          <w:p>
+            <w:pPr>
+              <w:pStyle w:val="Compact"/>
+              <w:jc w:val="left"/>
+            </w:pPr>
+            <w:r>
               <w:t xml:space="preserve">BAP0341</w:t>
             </w:r>
           </w:p>
@@ -4321,30 +4345,6 @@
             </w:pPr>
             <w:r>
               <w:t xml:space="preserve">عبدالوهاب عمر احمد مصطفى</w:t>
-            </w:r>
-          </w:p>
-        </w:tc>
-      </w:tr>
-      <w:tr>
-        <w:tc>
-          <w:p>
-            <w:pPr>
-              <w:pStyle w:val="Compact"/>
-              <w:jc w:val="left"/>
-            </w:pPr>
-            <w:r>
-              <w:t xml:space="preserve">BAP0448</w:t>
-            </w:r>
-          </w:p>
-        </w:tc>
-        <w:tc>
-          <w:p>
-            <w:pPr>
-              <w:pStyle w:val="Compact"/>
-              <w:jc w:val="left"/>
-            </w:pPr>
-            <w:r>
-              <w:t xml:space="preserve">ابوعبيده محمد ضيف الله</w:t>
             </w:r>
           </w:p>
         </w:tc>
@@ -4688,30 +4688,6 @@
             </w:pPr>
             <w:r>
               <w:t xml:space="preserve">طاهر محمد طاهر محمد</w:t>
-            </w:r>
-          </w:p>
-        </w:tc>
-      </w:tr>
-      <w:tr>
-        <w:tc>
-          <w:p>
-            <w:pPr>
-              <w:pStyle w:val="Compact"/>
-              <w:jc w:val="left"/>
-            </w:pPr>
-            <w:r>
-              <w:t xml:space="preserve">PET0304</w:t>
-            </w:r>
-          </w:p>
-        </w:tc>
-        <w:tc>
-          <w:p>
-            <w:pPr>
-              <w:pStyle w:val="Compact"/>
-              <w:jc w:val="left"/>
-            </w:pPr>
-            <w:r>
-              <w:t xml:space="preserve">احمد حماد حمدي حامد</w:t>
             </w:r>
           </w:p>
         </w:tc>
@@ -4987,7 +4963,7 @@
         <w:pStyle w:val="BodyText"/>
       </w:pPr>
       <w:r>
-        <w:t xml:space="preserve">The Total number of employees who appear on our list but not Al Mutakhasisa’s is 9 or 1.69 % of the total.</w:t>
+        <w:t xml:space="preserve">The Total number of employees who appear on our list but not Al Mutakhasisa’s is 8 or 1.67 % of the total.</w:t>
       </w:r>
     </w:p>
     <w:p>
@@ -5063,7 +5039,7 @@
               <w:jc w:val="right"/>
             </w:pPr>
             <w:r>
-              <w:t xml:space="preserve">3</w:t>
+              <w:t xml:space="preserve">2</w:t>
             </w:r>
           </w:p>
         </w:tc>
@@ -5247,30 +5223,6 @@
             </w:pPr>
             <w:r>
               <w:t xml:space="preserve">داؤود شيخ الدين نصر الدين سليمان</w:t>
-            </w:r>
-          </w:p>
-        </w:tc>
-      </w:tr>
-      <w:tr>
-        <w:tc>
-          <w:p>
-            <w:pPr>
-              <w:pStyle w:val="Compact"/>
-              <w:jc w:val="left"/>
-            </w:pPr>
-            <w:r>
-              <w:t xml:space="preserve">2B00357</w:t>
-            </w:r>
-          </w:p>
-        </w:tc>
-        <w:tc>
-          <w:p>
-            <w:pPr>
-              <w:pStyle w:val="Compact"/>
-              <w:jc w:val="left"/>
-            </w:pPr>
-            <w:r>
-              <w:t xml:space="preserve">محمد عبدالباقي</w:t>
             </w:r>
           </w:p>
         </w:tc>
@@ -5714,7 +5666,7 @@
         <w:t xml:space="preserve"> </w:t>
       </w:r>
       <w:r>
-        <w:t xml:space="preserve">We do not have a complete picture of which employees have recieved their cards with information available for only 1149.</w:t>
+        <w:t xml:space="preserve">We do not have a complete picture of which employees have recieved their cards with information available for only 1998.</w:t>
       </w:r>
     </w:p>
     <w:p>
@@ -5722,7 +5674,7 @@
         <w:pStyle w:val="BodyText"/>
       </w:pPr>
       <w:r>
-        <w:t xml:space="preserve">The total number of employees who should have ready cards and are confirmed not to have recieved them is 349.</w:t>
+        <w:t xml:space="preserve">The total number of employees who should have ready cards and are confirmed not to have recieved them is 469.</w:t>
       </w:r>
     </w:p>
     <w:sectPr/>

</xml_diff>